<commit_message>
week 9 hw update
</commit_message>
<xml_diff>
--- a/course_material/week_09/probability_hw.docx
+++ b/course_material/week_09/probability_hw.docx
@@ -4,6 +4,14 @@
   <w:body>
     <w:p>
       <w:pPr>
+        <w:ind w:left="720" w:hanging="360"/>
+      </w:pPr>
+      <w:r>
+        <w:t xml:space="preserve">While the Belize dataset is not normally distributed, act as if it is for the purposes of the homework. </w:t>
+      </w:r>
+    </w:p>
+    <w:p>
+      <w:pPr>
         <w:pStyle w:val="ListParagraph"/>
         <w:numPr>
           <w:ilvl w:val="0"/>
@@ -11,23 +19,19 @@
         </w:numPr>
       </w:pPr>
       <w:r>
-        <w:t xml:space="preserve">Create two histograms in a subplot (vertical or horizontal is fine) that show the distribution of </w:t>
-      </w:r>
-      <w:proofErr w:type="spellStart"/>
-      <w:r>
-        <w:t>reviews_per_month</w:t>
-      </w:r>
-      <w:proofErr w:type="spellEnd"/>
-      <w:r>
-        <w:t xml:space="preserve"> and </w:t>
-      </w:r>
-      <w:proofErr w:type="spellStart"/>
-      <w:r>
-        <w:t>number_of_reviews</w:t>
-      </w:r>
-      <w:proofErr w:type="spellEnd"/>
-      <w:r>
-        <w:t xml:space="preserve"> in Belize Airbnb data </w:t>
+        <w:t>Why is assuming normal data an important consideration when answering questions about probability?</w:t>
+      </w:r>
+    </w:p>
+    <w:p>
+      <w:pPr>
+        <w:pStyle w:val="ListParagraph"/>
+        <w:numPr>
+          <w:ilvl w:val="0"/>
+          <w:numId w:val="1"/>
+        </w:numPr>
+      </w:pPr>
+      <w:r>
+        <w:t xml:space="preserve">Create two histograms in a subplot (vertical or horizontal is fine) that show the distribution of reviews_per_month and number_of_reviews in Belize Airbnb data </w:t>
       </w:r>
     </w:p>
     <w:p>
@@ -189,15 +193,7 @@
         </w:numPr>
       </w:pPr>
       <w:r>
-        <w:t xml:space="preserve">What minimum night count are 75% of </w:t>
-      </w:r>
-      <w:proofErr w:type="spellStart"/>
-      <w:r>
-        <w:t>Airnbnb</w:t>
-      </w:r>
-      <w:proofErr w:type="spellEnd"/>
-      <w:r>
-        <w:t xml:space="preserve"> listing in Belize greater than?</w:t>
+        <w:t>What minimum night count are 75% of Airnbnb listing in Belize greater than?</w:t>
       </w:r>
     </w:p>
     <w:p/>

</xml_diff>